<commit_message>
Change readme, documentation and presentation
</commit_message>
<xml_diff>
--- a/presentation and documentation/documentation.docx
+++ b/presentation and documentation/documentation.docx
@@ -273,7 +273,7 @@
       <w:sdtContent>
         <w:p>
           <w:pPr>
-            <w:pStyle w:val="ab"/>
+            <w:pStyle w:val="TOCHeading"/>
             <w:numPr>
               <w:ilvl w:val="0"/>
               <w:numId w:val="20"/>
@@ -307,7 +307,7 @@
         <w:p/>
         <w:p>
           <w:pPr>
-            <w:pStyle w:val="11"/>
+            <w:pStyle w:val="TOC1"/>
             <w:tabs>
               <w:tab w:val="left" w:pos="440"/>
               <w:tab w:val="right" w:leader="dot" w:pos="9062"/>
@@ -330,7 +330,7 @@
           <w:hyperlink w:anchor="_Toc69674267" w:history="1">
             <w:r>
               <w:rPr>
-                <w:rStyle w:val="a8"/>
+                <w:rStyle w:val="Hyperlink"/>
                 <w:i/>
                 <w:iCs/>
                 <w:noProof/>
@@ -350,7 +350,7 @@
             </w:r>
             <w:r>
               <w:rPr>
-                <w:rStyle w:val="a8"/>
+                <w:rStyle w:val="Hyperlink"/>
                 <w:noProof/>
                 <w:sz w:val="40"/>
                 <w:szCs w:val="40"/>
@@ -430,7 +430,7 @@
         </w:p>
         <w:p>
           <w:pPr>
-            <w:pStyle w:val="11"/>
+            <w:pStyle w:val="TOC1"/>
             <w:tabs>
               <w:tab w:val="left" w:pos="660"/>
               <w:tab w:val="right" w:leader="dot" w:pos="9062"/>
@@ -444,7 +444,7 @@
           <w:hyperlink w:anchor="_Toc69674268" w:history="1">
             <w:r>
               <w:rPr>
-                <w:rStyle w:val="a8"/>
+                <w:rStyle w:val="Hyperlink"/>
                 <w:noProof/>
                 <w:sz w:val="40"/>
                 <w:szCs w:val="40"/>
@@ -462,7 +462,7 @@
             </w:r>
             <w:r>
               <w:rPr>
-                <w:rStyle w:val="a8"/>
+                <w:rStyle w:val="Hyperlink"/>
                 <w:noProof/>
                 <w:sz w:val="40"/>
                 <w:szCs w:val="40"/>
@@ -542,7 +542,7 @@
         </w:p>
         <w:p>
           <w:pPr>
-            <w:pStyle w:val="11"/>
+            <w:pStyle w:val="TOC1"/>
             <w:tabs>
               <w:tab w:val="left" w:pos="660"/>
               <w:tab w:val="right" w:leader="dot" w:pos="9062"/>
@@ -556,7 +556,7 @@
           <w:hyperlink w:anchor="_Toc69674269" w:history="1">
             <w:r>
               <w:rPr>
-                <w:rStyle w:val="a8"/>
+                <w:rStyle w:val="Hyperlink"/>
                 <w:noProof/>
                 <w:sz w:val="40"/>
                 <w:szCs w:val="40"/>
@@ -574,7 +574,7 @@
             </w:r>
             <w:r>
               <w:rPr>
-                <w:rStyle w:val="a8"/>
+                <w:rStyle w:val="Hyperlink"/>
                 <w:noProof/>
                 <w:sz w:val="40"/>
                 <w:szCs w:val="40"/>
@@ -654,7 +654,7 @@
         </w:p>
         <w:p>
           <w:pPr>
-            <w:pStyle w:val="11"/>
+            <w:pStyle w:val="TOC1"/>
             <w:tabs>
               <w:tab w:val="left" w:pos="440"/>
               <w:tab w:val="right" w:leader="dot" w:pos="9062"/>
@@ -668,7 +668,7 @@
           <w:hyperlink w:anchor="_Toc69674270" w:history="1">
             <w:r>
               <w:rPr>
-                <w:rStyle w:val="a8"/>
+                <w:rStyle w:val="Hyperlink"/>
                 <w:i/>
                 <w:iCs/>
                 <w:noProof/>
@@ -688,7 +688,7 @@
             </w:r>
             <w:r>
               <w:rPr>
-                <w:rStyle w:val="a8"/>
+                <w:rStyle w:val="Hyperlink"/>
                 <w:noProof/>
                 <w:sz w:val="40"/>
                 <w:szCs w:val="40"/>
@@ -768,7 +768,7 @@
         </w:p>
         <w:p>
           <w:pPr>
-            <w:pStyle w:val="21"/>
+            <w:pStyle w:val="TOC2"/>
             <w:tabs>
               <w:tab w:val="left" w:pos="880"/>
               <w:tab w:val="right" w:leader="dot" w:pos="9062"/>
@@ -783,7 +783,7 @@
           <w:hyperlink w:anchor="_Toc69674271" w:history="1">
             <w:r>
               <w:rPr>
-                <w:rStyle w:val="a8"/>
+                <w:rStyle w:val="Hyperlink"/>
                 <w:noProof/>
                 <w:sz w:val="40"/>
                 <w:szCs w:val="40"/>
@@ -801,7 +801,7 @@
             </w:r>
             <w:r>
               <w:rPr>
-                <w:rStyle w:val="a8"/>
+                <w:rStyle w:val="Hyperlink"/>
                 <w:noProof/>
                 <w:sz w:val="40"/>
                 <w:szCs w:val="40"/>
@@ -881,7 +881,7 @@
         </w:p>
         <w:p>
           <w:pPr>
-            <w:pStyle w:val="11"/>
+            <w:pStyle w:val="TOC1"/>
             <w:tabs>
               <w:tab w:val="left" w:pos="660"/>
               <w:tab w:val="right" w:leader="dot" w:pos="9062"/>
@@ -895,7 +895,7 @@
           <w:hyperlink w:anchor="_Toc69674272" w:history="1">
             <w:r>
               <w:rPr>
-                <w:rStyle w:val="a8"/>
+                <w:rStyle w:val="Hyperlink"/>
                 <w:noProof/>
                 <w:sz w:val="40"/>
                 <w:szCs w:val="40"/>
@@ -913,7 +913,7 @@
             </w:r>
             <w:r>
               <w:rPr>
-                <w:rStyle w:val="a8"/>
+                <w:rStyle w:val="Hyperlink"/>
                 <w:noProof/>
                 <w:sz w:val="40"/>
                 <w:szCs w:val="40"/>
@@ -993,7 +993,7 @@
         </w:p>
         <w:p>
           <w:pPr>
-            <w:pStyle w:val="11"/>
+            <w:pStyle w:val="TOC1"/>
             <w:tabs>
               <w:tab w:val="left" w:pos="440"/>
               <w:tab w:val="right" w:leader="dot" w:pos="9062"/>
@@ -1006,7 +1006,7 @@
           <w:hyperlink w:anchor="_Toc69674273" w:history="1">
             <w:r>
               <w:rPr>
-                <w:rStyle w:val="a8"/>
+                <w:rStyle w:val="Hyperlink"/>
                 <w:noProof/>
                 <w:sz w:val="40"/>
                 <w:szCs w:val="40"/>
@@ -1024,7 +1024,7 @@
             </w:r>
             <w:r>
               <w:rPr>
-                <w:rStyle w:val="a8"/>
+                <w:rStyle w:val="Hyperlink"/>
                 <w:noProof/>
                 <w:sz w:val="40"/>
                 <w:szCs w:val="40"/>
@@ -1109,7 +1109,7 @@
     </w:sdt>
     <w:p>
       <w:pPr>
-        <w:pStyle w:val="a7"/>
+        <w:pStyle w:val="ListParagraph"/>
         <w:rPr>
           <w:i/>
           <w:iCs/>
@@ -1121,7 +1121,7 @@
     </w:p>
     <w:p>
       <w:pPr>
-        <w:pStyle w:val="af0"/>
+        <w:pStyle w:val="IntenseQuote"/>
         <w:rPr>
           <w:b/>
           <w:bCs/>
@@ -1138,7 +1138,7 @@
       <w:bookmarkStart w:id="0" w:name="_Toc69674267"/>
       <w:r>
         <w:rPr>
-          <w:rStyle w:val="10"/>
+          <w:rStyle w:val="Heading1Char"/>
           <w:b/>
           <w:bCs/>
           <w:color w:val="000000" w:themeColor="text1"/>
@@ -1152,7 +1152,7 @@
     </w:p>
     <w:p>
       <w:pPr>
-        <w:pStyle w:val="a7"/>
+        <w:pStyle w:val="ListParagraph"/>
         <w:rPr>
           <w:i/>
           <w:iCs/>
@@ -1163,7 +1163,7 @@
     </w:p>
     <w:p>
       <w:pPr>
-        <w:pStyle w:val="1"/>
+        <w:pStyle w:val="Heading1"/>
         <w:numPr>
           <w:ilvl w:val="1"/>
           <w:numId w:val="11"/>
@@ -1206,7 +1206,7 @@
     </w:p>
     <w:p>
       <w:pPr>
-        <w:pStyle w:val="a7"/>
+        <w:pStyle w:val="ListParagraph"/>
         <w:numPr>
           <w:ilvl w:val="0"/>
           <w:numId w:val="7"/>
@@ -1251,7 +1251,7 @@
       <w:hyperlink r:id="rId9" w:history="1">
         <w:r>
           <w:rPr>
-            <w:rStyle w:val="a8"/>
+            <w:rStyle w:val="Hyperlink"/>
             <w:sz w:val="32"/>
             <w:szCs w:val="32"/>
             <w:lang w:val="en-US"/>
@@ -1262,7 +1262,7 @@
     </w:p>
     <w:p>
       <w:pPr>
-        <w:pStyle w:val="a7"/>
+        <w:pStyle w:val="ListParagraph"/>
         <w:numPr>
           <w:ilvl w:val="0"/>
           <w:numId w:val="7"/>
@@ -1301,7 +1301,7 @@
       <w:hyperlink r:id="rId10" w:history="1">
         <w:r>
           <w:rPr>
-            <w:rStyle w:val="a8"/>
+            <w:rStyle w:val="Hyperlink"/>
             <w:sz w:val="32"/>
             <w:szCs w:val="32"/>
             <w:lang w:val="de-DE"/>
@@ -1312,7 +1312,7 @@
     </w:p>
     <w:p>
       <w:pPr>
-        <w:pStyle w:val="a7"/>
+        <w:pStyle w:val="ListParagraph"/>
         <w:numPr>
           <w:ilvl w:val="0"/>
           <w:numId w:val="7"/>
@@ -1351,7 +1351,7 @@
       <w:hyperlink r:id="rId11" w:history="1">
         <w:r>
           <w:rPr>
-            <w:rStyle w:val="a8"/>
+            <w:rStyle w:val="Hyperlink"/>
             <w:sz w:val="32"/>
             <w:szCs w:val="32"/>
             <w:lang w:val="de-DE"/>
@@ -1362,7 +1362,7 @@
     </w:p>
     <w:p>
       <w:pPr>
-        <w:pStyle w:val="a7"/>
+        <w:pStyle w:val="ListParagraph"/>
         <w:numPr>
           <w:ilvl w:val="0"/>
           <w:numId w:val="7"/>
@@ -1401,7 +1401,7 @@
       <w:hyperlink r:id="rId12" w:history="1">
         <w:r>
           <w:rPr>
-            <w:rStyle w:val="a8"/>
+            <w:rStyle w:val="Hyperlink"/>
             <w:sz w:val="32"/>
             <w:szCs w:val="32"/>
             <w:lang w:val="de-DE"/>
@@ -1421,7 +1421,7 @@
     </w:p>
     <w:p>
       <w:pPr>
-        <w:pStyle w:val="1"/>
+        <w:pStyle w:val="Heading1"/>
         <w:numPr>
           <w:ilvl w:val="1"/>
           <w:numId w:val="11"/>
@@ -1449,16 +1449,16 @@
     </w:p>
     <w:p>
       <w:pPr>
-        <w:pStyle w:val="a7"/>
-        <w:rPr>
-          <w:sz w:val="36"/>
-          <w:szCs w:val="36"/>
-        </w:rPr>
-      </w:pPr>
-    </w:p>
-    <w:p>
-      <w:pPr>
-        <w:pStyle w:val="a7"/>
+        <w:pStyle w:val="ListParagraph"/>
+        <w:rPr>
+          <w:sz w:val="36"/>
+          <w:szCs w:val="36"/>
+        </w:rPr>
+      </w:pPr>
+    </w:p>
+    <w:p>
+      <w:pPr>
+        <w:pStyle w:val="ListParagraph"/>
         <w:numPr>
           <w:ilvl w:val="0"/>
           <w:numId w:val="7"/>
@@ -1486,7 +1486,7 @@
     </w:p>
     <w:p>
       <w:pPr>
-        <w:pStyle w:val="a7"/>
+        <w:pStyle w:val="ListParagraph"/>
         <w:numPr>
           <w:ilvl w:val="0"/>
           <w:numId w:val="7"/>
@@ -1514,7 +1514,7 @@
     </w:p>
     <w:p>
       <w:pPr>
-        <w:pStyle w:val="a7"/>
+        <w:pStyle w:val="ListParagraph"/>
         <w:numPr>
           <w:ilvl w:val="0"/>
           <w:numId w:val="7"/>
@@ -1542,7 +1542,7 @@
     </w:p>
     <w:p>
       <w:pPr>
-        <w:pStyle w:val="a7"/>
+        <w:pStyle w:val="ListParagraph"/>
         <w:numPr>
           <w:ilvl w:val="0"/>
           <w:numId w:val="7"/>
@@ -1587,7 +1587,7 @@
     </w:p>
     <w:p>
       <w:pPr>
-        <w:pStyle w:val="af0"/>
+        <w:pStyle w:val="IntenseQuote"/>
         <w:rPr>
           <w:b/>
           <w:bCs/>
@@ -1598,7 +1598,7 @@
       <w:bookmarkStart w:id="3" w:name="_Toc69674270"/>
       <w:r>
         <w:rPr>
-          <w:rStyle w:val="10"/>
+          <w:rStyle w:val="Heading1Char"/>
           <w:b/>
           <w:bCs/>
           <w:color w:val="000000" w:themeColor="text1"/>
@@ -1612,7 +1612,7 @@
     </w:p>
     <w:p>
       <w:pPr>
-        <w:pStyle w:val="a7"/>
+        <w:pStyle w:val="ListParagraph"/>
         <w:rPr>
           <w:i/>
           <w:iCs/>
@@ -1624,7 +1624,7 @@
     </w:p>
     <w:p>
       <w:pPr>
-        <w:pStyle w:val="aa"/>
+        <w:pStyle w:val="NormalWeb"/>
         <w:rPr>
           <w:rFonts w:ascii="Segoe UI" w:hAnsi="Segoe UI" w:cs="Segoe UI"/>
           <w:sz w:val="21"/>
@@ -1658,7 +1658,7 @@
     </w:p>
     <w:p>
       <w:pPr>
-        <w:pStyle w:val="aa"/>
+        <w:pStyle w:val="NormalWeb"/>
         <w:rPr>
           <w:rFonts w:ascii="Segoe UI" w:hAnsi="Segoe UI" w:cs="Segoe UI"/>
           <w:sz w:val="21"/>
@@ -1678,7 +1678,7 @@
     </w:p>
     <w:p>
       <w:pPr>
-        <w:pStyle w:val="aa"/>
+        <w:pStyle w:val="NormalWeb"/>
         <w:rPr>
           <w:rFonts w:ascii="Segoe UI" w:hAnsi="Segoe UI" w:cs="Segoe UI"/>
           <w:sz w:val="21"/>
@@ -1698,7 +1698,7 @@
     </w:p>
     <w:p>
       <w:pPr>
-        <w:pStyle w:val="aa"/>
+        <w:pStyle w:val="NormalWeb"/>
         <w:rPr>
           <w:rFonts w:ascii="Segoe UI" w:hAnsi="Segoe UI" w:cs="Segoe UI"/>
           <w:sz w:val="21"/>
@@ -1718,7 +1718,7 @@
     </w:p>
     <w:p>
       <w:pPr>
-        <w:pStyle w:val="aa"/>
+        <w:pStyle w:val="NormalWeb"/>
         <w:rPr>
           <w:rFonts w:ascii="Segoe UI" w:hAnsi="Segoe UI" w:cs="Segoe UI"/>
           <w:sz w:val="21"/>
@@ -1738,7 +1738,7 @@
     </w:p>
     <w:p>
       <w:pPr>
-        <w:pStyle w:val="aa"/>
+        <w:pStyle w:val="NormalWeb"/>
         <w:rPr>
           <w:rFonts w:ascii="Segoe UI" w:hAnsi="Segoe UI" w:cs="Segoe UI"/>
           <w:sz w:val="21"/>
@@ -1758,7 +1758,7 @@
     </w:p>
     <w:p>
       <w:pPr>
-        <w:pStyle w:val="aa"/>
+        <w:pStyle w:val="NormalWeb"/>
         <w:rPr>
           <w:rFonts w:ascii="Segoe UI" w:hAnsi="Segoe UI" w:cs="Segoe UI"/>
           <w:sz w:val="21"/>
@@ -1796,7 +1796,7 @@
     </w:p>
     <w:p>
       <w:pPr>
-        <w:pStyle w:val="aa"/>
+        <w:pStyle w:val="NormalWeb"/>
         <w:rPr>
           <w:rFonts w:ascii="Segoe UI" w:hAnsi="Segoe UI" w:cs="Segoe UI"/>
           <w:sz w:val="21"/>
@@ -1817,7 +1817,7 @@
     </w:p>
     <w:p>
       <w:pPr>
-        <w:pStyle w:val="aa"/>
+        <w:pStyle w:val="NormalWeb"/>
         <w:rPr>
           <w:rFonts w:ascii="Segoe UI" w:hAnsi="Segoe UI" w:cs="Segoe UI"/>
           <w:sz w:val="21"/>
@@ -1837,7 +1837,7 @@
     </w:p>
     <w:p>
       <w:pPr>
-        <w:pStyle w:val="aa"/>
+        <w:pStyle w:val="NormalWeb"/>
         <w:rPr>
           <w:rFonts w:ascii="Segoe UI" w:hAnsi="Segoe UI" w:cs="Segoe UI"/>
           <w:sz w:val="21"/>
@@ -1857,7 +1857,7 @@
     </w:p>
     <w:p>
       <w:pPr>
-        <w:pStyle w:val="aa"/>
+        <w:pStyle w:val="NormalWeb"/>
         <w:rPr>
           <w:rFonts w:ascii="Segoe UI" w:hAnsi="Segoe UI" w:cs="Segoe UI"/>
           <w:sz w:val="21"/>
@@ -1877,7 +1877,7 @@
     </w:p>
     <w:p>
       <w:pPr>
-        <w:pStyle w:val="aa"/>
+        <w:pStyle w:val="NormalWeb"/>
         <w:rPr>
           <w:rFonts w:ascii="Segoe UI" w:hAnsi="Segoe UI" w:cs="Segoe UI"/>
           <w:sz w:val="21"/>
@@ -1897,7 +1897,7 @@
     </w:p>
     <w:p>
       <w:pPr>
-        <w:pStyle w:val="aa"/>
+        <w:pStyle w:val="NormalWeb"/>
         <w:rPr>
           <w:rFonts w:ascii="Segoe UI" w:hAnsi="Segoe UI" w:cs="Segoe UI"/>
           <w:sz w:val="21"/>
@@ -1917,7 +1917,7 @@
     </w:p>
     <w:p>
       <w:pPr>
-        <w:pStyle w:val="aa"/>
+        <w:pStyle w:val="NormalWeb"/>
         <w:rPr>
           <w:rFonts w:ascii="Segoe UI" w:hAnsi="Segoe UI" w:cs="Segoe UI"/>
           <w:sz w:val="21"/>
@@ -1937,7 +1937,7 @@
     </w:p>
     <w:p>
       <w:pPr>
-        <w:pStyle w:val="aa"/>
+        <w:pStyle w:val="NormalWeb"/>
         <w:rPr>
           <w:rFonts w:ascii="Segoe UI" w:hAnsi="Segoe UI" w:cs="Segoe UI"/>
           <w:sz w:val="21"/>
@@ -1957,7 +1957,7 @@
     </w:p>
     <w:p>
       <w:pPr>
-        <w:pStyle w:val="aa"/>
+        <w:pStyle w:val="NormalWeb"/>
         <w:rPr>
           <w:rFonts w:ascii="Segoe UI" w:hAnsi="Segoe UI" w:cs="Segoe UI"/>
           <w:sz w:val="21"/>
@@ -1977,7 +1977,7 @@
     </w:p>
     <w:p>
       <w:pPr>
-        <w:pStyle w:val="aa"/>
+        <w:pStyle w:val="NormalWeb"/>
         <w:rPr>
           <w:rFonts w:ascii="Segoe UI" w:hAnsi="Segoe UI" w:cs="Segoe UI"/>
           <w:sz w:val="21"/>
@@ -1997,7 +1997,7 @@
     </w:p>
     <w:p>
       <w:pPr>
-        <w:pStyle w:val="aa"/>
+        <w:pStyle w:val="NormalWeb"/>
         <w:rPr>
           <w:rFonts w:ascii="Segoe UI" w:hAnsi="Segoe UI" w:cs="Segoe UI"/>
           <w:sz w:val="36"/>
@@ -2018,7 +2018,7 @@
     </w:p>
     <w:p>
       <w:pPr>
-        <w:pStyle w:val="aa"/>
+        <w:pStyle w:val="NormalWeb"/>
         <w:rPr>
           <w:rFonts w:ascii="Segoe UI" w:hAnsi="Segoe UI" w:cs="Segoe UI"/>
           <w:sz w:val="36"/>
@@ -2029,7 +2029,7 @@
     </w:p>
     <w:p>
       <w:pPr>
-        <w:pStyle w:val="aa"/>
+        <w:pStyle w:val="NormalWeb"/>
         <w:rPr>
           <w:rFonts w:ascii="Segoe UI" w:hAnsi="Segoe UI" w:cs="Segoe UI"/>
           <w:sz w:val="36"/>
@@ -2040,7 +2040,7 @@
     </w:p>
     <w:p>
       <w:pPr>
-        <w:pStyle w:val="aa"/>
+        <w:pStyle w:val="NormalWeb"/>
         <w:rPr>
           <w:rFonts w:ascii="Segoe UI" w:hAnsi="Segoe UI" w:cs="Segoe UI"/>
           <w:sz w:val="36"/>
@@ -2051,7 +2051,7 @@
     </w:p>
     <w:p>
       <w:pPr>
-        <w:pStyle w:val="aa"/>
+        <w:pStyle w:val="NormalWeb"/>
         <w:rPr>
           <w:rFonts w:ascii="Segoe UI" w:hAnsi="Segoe UI" w:cs="Segoe UI"/>
           <w:sz w:val="36"/>
@@ -2062,7 +2062,7 @@
     </w:p>
     <w:p>
       <w:pPr>
-        <w:pStyle w:val="aa"/>
+        <w:pStyle w:val="NormalWeb"/>
         <w:rPr>
           <w:rFonts w:ascii="Segoe UI" w:hAnsi="Segoe UI" w:cs="Segoe UI"/>
           <w:sz w:val="36"/>
@@ -2073,7 +2073,7 @@
     </w:p>
     <w:p>
       <w:pPr>
-        <w:pStyle w:val="aa"/>
+        <w:pStyle w:val="NormalWeb"/>
         <w:rPr>
           <w:rFonts w:ascii="Segoe UI" w:hAnsi="Segoe UI" w:cs="Segoe UI"/>
           <w:sz w:val="36"/>
@@ -2084,7 +2084,7 @@
     </w:p>
     <w:p>
       <w:pPr>
-        <w:pStyle w:val="aa"/>
+        <w:pStyle w:val="NormalWeb"/>
         <w:rPr>
           <w:rFonts w:ascii="Segoe UI" w:hAnsi="Segoe UI" w:cs="Segoe UI"/>
           <w:sz w:val="36"/>
@@ -2095,7 +2095,7 @@
     </w:p>
     <w:p>
       <w:pPr>
-        <w:pStyle w:val="aa"/>
+        <w:pStyle w:val="NormalWeb"/>
         <w:rPr>
           <w:rFonts w:ascii="Segoe UI" w:hAnsi="Segoe UI" w:cs="Segoe UI"/>
           <w:sz w:val="36"/>
@@ -2106,7 +2106,7 @@
     </w:p>
     <w:p>
       <w:pPr>
-        <w:pStyle w:val="aa"/>
+        <w:pStyle w:val="NormalWeb"/>
         <w:rPr>
           <w:rFonts w:ascii="Segoe UI" w:hAnsi="Segoe UI" w:cs="Segoe UI"/>
           <w:sz w:val="36"/>
@@ -2117,7 +2117,7 @@
     </w:p>
     <w:p>
       <w:pPr>
-        <w:pStyle w:val="aa"/>
+        <w:pStyle w:val="NormalWeb"/>
         <w:rPr>
           <w:rFonts w:ascii="Segoe UI" w:hAnsi="Segoe UI" w:cs="Segoe UI"/>
           <w:sz w:val="36"/>
@@ -2128,7 +2128,7 @@
     </w:p>
     <w:p>
       <w:pPr>
-        <w:pStyle w:val="aa"/>
+        <w:pStyle w:val="NormalWeb"/>
         <w:rPr>
           <w:rFonts w:ascii="Segoe UI" w:hAnsi="Segoe UI" w:cs="Segoe UI"/>
           <w:sz w:val="36"/>
@@ -2139,7 +2139,7 @@
     </w:p>
     <w:p>
       <w:pPr>
-        <w:pStyle w:val="aa"/>
+        <w:pStyle w:val="NormalWeb"/>
         <w:rPr>
           <w:rFonts w:ascii="Segoe UI" w:hAnsi="Segoe UI" w:cs="Segoe UI"/>
           <w:sz w:val="36"/>
@@ -2150,7 +2150,7 @@
     </w:p>
     <w:p>
       <w:pPr>
-        <w:pStyle w:val="aa"/>
+        <w:pStyle w:val="NormalWeb"/>
         <w:rPr>
           <w:rFonts w:ascii="Segoe UI" w:hAnsi="Segoe UI" w:cs="Segoe UI"/>
           <w:sz w:val="36"/>
@@ -2161,7 +2161,7 @@
     </w:p>
     <w:p>
       <w:pPr>
-        <w:pStyle w:val="aa"/>
+        <w:pStyle w:val="NormalWeb"/>
         <w:rPr>
           <w:rFonts w:ascii="Segoe UI" w:hAnsi="Segoe UI" w:cs="Segoe UI"/>
           <w:sz w:val="36"/>
@@ -2172,7 +2172,7 @@
     </w:p>
     <w:p>
       <w:pPr>
-        <w:pStyle w:val="aa"/>
+        <w:pStyle w:val="NormalWeb"/>
         <w:rPr>
           <w:rFonts w:ascii="Segoe UI" w:hAnsi="Segoe UI" w:cs="Segoe UI"/>
           <w:sz w:val="36"/>
@@ -2183,7 +2183,7 @@
     </w:p>
     <w:p>
       <w:pPr>
-        <w:pStyle w:val="aa"/>
+        <w:pStyle w:val="NormalWeb"/>
         <w:rPr>
           <w:rFonts w:ascii="Segoe UI" w:hAnsi="Segoe UI" w:cs="Segoe UI"/>
           <w:sz w:val="21"/>
@@ -2194,7 +2194,7 @@
     </w:p>
     <w:p>
       <w:pPr>
-        <w:pStyle w:val="af0"/>
+        <w:pStyle w:val="IntenseQuote"/>
         <w:rPr>
           <w:b/>
           <w:bCs/>
@@ -2204,7 +2204,7 @@
       <w:bookmarkStart w:id="4" w:name="_Toc69674271"/>
       <w:r>
         <w:rPr>
-          <w:rStyle w:val="10"/>
+          <w:rStyle w:val="Heading1Char"/>
           <w:b/>
           <w:bCs/>
           <w:color w:val="000000" w:themeColor="text1"/>
@@ -2218,16 +2218,16 @@
     </w:p>
     <w:p>
       <w:pPr>
-        <w:pStyle w:val="a7"/>
-        <w:rPr>
-          <w:sz w:val="36"/>
-          <w:szCs w:val="36"/>
-        </w:rPr>
-      </w:pPr>
-    </w:p>
-    <w:p>
-      <w:pPr>
-        <w:pStyle w:val="a7"/>
+        <w:pStyle w:val="ListParagraph"/>
+        <w:rPr>
+          <w:sz w:val="36"/>
+          <w:szCs w:val="36"/>
+        </w:rPr>
+      </w:pPr>
+    </w:p>
+    <w:p>
+      <w:pPr>
+        <w:pStyle w:val="ListParagraph"/>
         <w:rPr>
           <w:sz w:val="36"/>
           <w:szCs w:val="36"/>
@@ -2250,16 +2250,16 @@
     </w:p>
     <w:p>
       <w:pPr>
-        <w:pStyle w:val="a7"/>
-        <w:rPr>
-          <w:sz w:val="36"/>
-          <w:szCs w:val="36"/>
-        </w:rPr>
-      </w:pPr>
-    </w:p>
-    <w:p>
-      <w:pPr>
-        <w:pStyle w:val="a7"/>
+        <w:pStyle w:val="ListParagraph"/>
+        <w:rPr>
+          <w:sz w:val="36"/>
+          <w:szCs w:val="36"/>
+        </w:rPr>
+      </w:pPr>
+    </w:p>
+    <w:p>
+      <w:pPr>
+        <w:pStyle w:val="ListParagraph"/>
         <w:numPr>
           <w:ilvl w:val="0"/>
           <w:numId w:val="21"/>
@@ -2274,14 +2274,21 @@
           <w:sz w:val="36"/>
           <w:szCs w:val="36"/>
         </w:rPr>
-        <w:t>Д</w:t>
-      </w:r>
-      <w:r>
-        <w:rPr>
-          <w:sz w:val="36"/>
-          <w:szCs w:val="36"/>
-        </w:rPr>
-        <w:t>а подобрим</w:t>
+        <w:t xml:space="preserve">Да подобрим </w:t>
+      </w:r>
+      <w:r>
+        <w:rPr>
+          <w:sz w:val="36"/>
+          <w:szCs w:val="36"/>
+        </w:rPr>
+        <w:t>логото</w:t>
+      </w:r>
+      <w:r>
+        <w:rPr>
+          <w:sz w:val="36"/>
+          <w:szCs w:val="36"/>
+        </w:rPr>
+        <w:softHyphen/>
       </w:r>
       <w:r>
         <w:rPr>
@@ -2290,31 +2297,10 @@
         </w:rPr>
         <w:t xml:space="preserve"> </w:t>
       </w:r>
-      <w:r>
-        <w:rPr>
-          <w:sz w:val="36"/>
-          <w:szCs w:val="36"/>
-        </w:rPr>
-        <w:t>логото</w:t>
-      </w:r>
-      <w:r>
-        <w:rPr>
-          <w:sz w:val="36"/>
-          <w:szCs w:val="36"/>
-        </w:rPr>
-        <w:softHyphen/>
-      </w:r>
-      <w:r>
-        <w:rPr>
-          <w:sz w:val="36"/>
-          <w:szCs w:val="36"/>
-        </w:rPr>
-        <w:t xml:space="preserve"> </w:t>
-      </w:r>
-    </w:p>
-    <w:p>
-      <w:pPr>
-        <w:pStyle w:val="a7"/>
+    </w:p>
+    <w:p>
+      <w:pPr>
+        <w:pStyle w:val="ListParagraph"/>
         <w:numPr>
           <w:ilvl w:val="0"/>
           <w:numId w:val="21"/>
@@ -2329,19 +2315,12 @@
           <w:sz w:val="36"/>
           <w:szCs w:val="36"/>
         </w:rPr>
-        <w:t>Д</w:t>
-      </w:r>
-      <w:r>
-        <w:rPr>
-          <w:sz w:val="36"/>
-          <w:szCs w:val="36"/>
-        </w:rPr>
-        <w:t xml:space="preserve">а го направим по-достъпно </w:t>
-      </w:r>
-    </w:p>
-    <w:p>
-      <w:pPr>
-        <w:pStyle w:val="a7"/>
+        <w:t>Да направим движещо се лого</w:t>
+      </w:r>
+    </w:p>
+    <w:p>
+      <w:pPr>
+        <w:pStyle w:val="ListParagraph"/>
         <w:numPr>
           <w:ilvl w:val="0"/>
           <w:numId w:val="21"/>
@@ -2365,31 +2344,10 @@
         </w:rPr>
         <w:t>а добавим още форми</w:t>
       </w:r>
-      <w:r>
-        <w:rPr>
-          <w:sz w:val="36"/>
-          <w:szCs w:val="36"/>
-        </w:rPr>
-        <w:t xml:space="preserve"> и </w:t>
-      </w:r>
-      <w:r>
-        <w:rPr>
-          <w:sz w:val="36"/>
-          <w:szCs w:val="36"/>
-        </w:rPr>
-        <w:t>е</w:t>
-      </w:r>
-      <w:r>
-        <w:rPr>
-          <w:sz w:val="36"/>
-          <w:szCs w:val="36"/>
-        </w:rPr>
-        <w:t>кипи</w:t>
-      </w:r>
-    </w:p>
-    <w:p>
-      <w:pPr>
-        <w:pStyle w:val="a7"/>
+    </w:p>
+    <w:p>
+      <w:pPr>
+        <w:pStyle w:val="ListParagraph"/>
         <w:numPr>
           <w:ilvl w:val="0"/>
           <w:numId w:val="21"/>
@@ -2404,19 +2362,12 @@
           <w:sz w:val="36"/>
           <w:szCs w:val="36"/>
         </w:rPr>
-        <w:t>Д</w:t>
-      </w:r>
-      <w:r>
-        <w:rPr>
-          <w:sz w:val="36"/>
-          <w:szCs w:val="36"/>
-        </w:rPr>
-        <w:t>а набавим по-нови и  подобрени пожарни автомобили</w:t>
-      </w:r>
-    </w:p>
-    <w:p>
-      <w:pPr>
-        <w:pStyle w:val="a7"/>
+        <w:t>Да променим дизайна</w:t>
+      </w:r>
+    </w:p>
+    <w:p>
+      <w:pPr>
+        <w:pStyle w:val="ListParagraph"/>
         <w:numPr>
           <w:ilvl w:val="0"/>
           <w:numId w:val="21"/>
@@ -2431,90 +2382,7 @@
           <w:sz w:val="36"/>
           <w:szCs w:val="36"/>
         </w:rPr>
-        <w:t xml:space="preserve"> </w:t>
-      </w:r>
-      <w:r>
-        <w:rPr>
-          <w:sz w:val="36"/>
-          <w:szCs w:val="36"/>
-        </w:rPr>
-        <w:t>С</w:t>
-      </w:r>
-      <w:r>
-        <w:rPr>
-          <w:sz w:val="36"/>
-          <w:szCs w:val="36"/>
-        </w:rPr>
-        <w:t>мятаме да разширим маршрутите на превозните средства с цел по-голямо покритие на площ</w:t>
-      </w:r>
-    </w:p>
-    <w:p>
-      <w:pPr>
-        <w:pStyle w:val="a7"/>
-        <w:numPr>
-          <w:ilvl w:val="0"/>
-          <w:numId w:val="21"/>
-        </w:numPr>
-        <w:rPr>
-          <w:sz w:val="36"/>
-          <w:szCs w:val="36"/>
-        </w:rPr>
-      </w:pPr>
-      <w:r>
-        <w:rPr>
-          <w:sz w:val="36"/>
-          <w:szCs w:val="36"/>
-        </w:rPr>
-        <w:t>М</w:t>
-      </w:r>
-      <w:r>
-        <w:rPr>
-          <w:sz w:val="36"/>
-          <w:szCs w:val="36"/>
-        </w:rPr>
-        <w:t>ислим да се разширим до степен</w:t>
-      </w:r>
-      <w:r>
-        <w:rPr>
-          <w:sz w:val="36"/>
-          <w:szCs w:val="36"/>
-        </w:rPr>
-        <w:t>,</w:t>
-      </w:r>
-      <w:r>
-        <w:rPr>
-          <w:sz w:val="36"/>
-          <w:szCs w:val="36"/>
-        </w:rPr>
-        <w:t xml:space="preserve"> в която да помагаме в други страни </w:t>
-      </w:r>
-      <w:r>
-        <w:rPr>
-          <w:sz w:val="34"/>
-          <w:szCs w:val="34"/>
-        </w:rPr>
-        <w:t>(</w:t>
-      </w:r>
-      <w:r>
-        <w:rPr>
-          <w:sz w:val="36"/>
-          <w:szCs w:val="36"/>
-        </w:rPr>
-        <w:t>при недостиг на пожарни в малки или труднодостъпни региони</w:t>
-      </w:r>
-      <w:r>
-        <w:rPr>
-          <w:sz w:val="36"/>
-          <w:szCs w:val="36"/>
-        </w:rPr>
-        <w:t>)</w:t>
-      </w:r>
-      <w:r>
-        <w:rPr>
-          <w:sz w:val="36"/>
-          <w:szCs w:val="36"/>
-        </w:rPr>
-        <w:t xml:space="preserve"> . </w:t>
+        <w:t>Да използваме база данни за формите</w:t>
       </w:r>
     </w:p>
     <w:p>
@@ -2534,7 +2402,7 @@
     </w:p>
     <w:p>
       <w:pPr>
-        <w:pStyle w:val="af0"/>
+        <w:pStyle w:val="IntenseQuote"/>
         <w:rPr>
           <w:b/>
           <w:bCs/>
@@ -2638,7 +2506,7 @@
     </w:p>
     <w:p>
       <w:pPr>
-        <w:pStyle w:val="af0"/>
+        <w:pStyle w:val="IntenseQuote"/>
         <w:rPr>
           <w:b/>
           <w:bCs/>
@@ -2664,7 +2532,7 @@
     <w:p/>
     <w:p>
       <w:pPr>
-        <w:pStyle w:val="a7"/>
+        <w:pStyle w:val="ListParagraph"/>
         <w:numPr>
           <w:ilvl w:val="0"/>
           <w:numId w:val="22"/>
@@ -2705,7 +2573,7 @@
     </w:p>
     <w:p>
       <w:pPr>
-        <w:pStyle w:val="a7"/>
+        <w:pStyle w:val="ListParagraph"/>
         <w:numPr>
           <w:ilvl w:val="0"/>
           <w:numId w:val="22"/>
@@ -2746,7 +2614,7 @@
     </w:p>
     <w:p>
       <w:pPr>
-        <w:pStyle w:val="a7"/>
+        <w:pStyle w:val="ListParagraph"/>
         <w:numPr>
           <w:ilvl w:val="0"/>
           <w:numId w:val="22"/>
@@ -2773,7 +2641,7 @@
     </w:p>
     <w:p>
       <w:pPr>
-        <w:pStyle w:val="a7"/>
+        <w:pStyle w:val="ListParagraph"/>
         <w:rPr>
           <w:sz w:val="36"/>
           <w:szCs w:val="36"/>
@@ -2850,7 +2718,7 @@
 <w:numbering xmlns:wpc="http://schemas.microsoft.com/office/word/2010/wordprocessingCanvas" xmlns:cx="http://schemas.microsoft.com/office/drawing/2014/chartex" xmlns:cx1="http://schemas.microsoft.com/office/drawing/2015/9/8/chartex" xmlns:cx2="http://schemas.microsoft.com/office/drawing/2015/10/21/chartex" xmlns:cx3="http://schemas.microsoft.com/office/drawing/2016/5/9/chartex" xmlns:cx4="http://schemas.microsoft.com/office/drawing/2016/5/10/chartex" xmlns:cx5="http://schemas.microsoft.com/office/drawing/2016/5/11/chartex" xmlns:cx6="http://schemas.microsoft.com/office/drawing/2016/5/12/chartex" xmlns:cx7="http://schemas.microsoft.com/office/drawing/2016/5/13/chartex" xmlns:cx8="http://schemas.microsoft.com/office/drawing/2016/5/14/chartex" xmlns:mc="http://schemas.openxmlformats.org/markup-compatibility/2006" xmlns:aink="http://schemas.microsoft.com/office/drawing/2016/ink" xmlns:am3d="http://schemas.microsoft.com/office/drawing/2017/model3d" xmlns:o="urn:schemas-microsoft-com:office:office" xmlns:r="http://schemas.openxmlformats.org/officeDocument/2006/relationships" xmlns:m="http://schemas.openxmlformats.org/officeDocument/2006/math" xmlns:v="urn:schemas-microsoft-com:vml" xmlns:wp14="http://schemas.microsoft.com/office/word/2010/wordprocessingDrawing" xmlns:wp="http://schemas.openxmlformats.org/drawingml/2006/wordprocessingDrawing" xmlns:w10="urn:schemas-microsoft-com:office:word" xmlns:w="http://schemas.openxmlformats.org/wordprocessingml/2006/main" xmlns:w14="http://schemas.microsoft.com/office/word/2010/wordml" xmlns:w15="http://schemas.microsoft.com/office/word/2012/wordml" xmlns:w16cex="http://schemas.microsoft.com/office/word/2018/wordml/cex" xmlns:w16cid="http://schemas.microsoft.com/office/word/2016/wordml/cid" xmlns:w16="http://schemas.microsoft.com/office/word/2018/wordml" xmlns:w16sdtdh="http://schemas.microsoft.com/office/word/2020/wordml/sdtdatahash" xmlns:w16se="http://schemas.microsoft.com/office/word/2015/wordml/symex" xmlns:wpg="http://schemas.microsoft.com/office/word/2010/wordprocessingGroup" xmlns:wpi="http://schemas.microsoft.com/office/word/2010/wordprocessingInk" xmlns:wne="http://schemas.microsoft.com/office/word/2006/wordml" xmlns:wps="http://schemas.microsoft.com/office/word/2010/wordprocessingShape" mc:Ignorable="w14 w15 w16se w16cid w16 w16cex w16sdtdh wp14">
   <w:numPicBullet w:numPicBulletId="0">
     <w:pict>
-      <v:shapetype id="_x0000_t75" coordsize="21600,21600" o:spt="75" o:preferrelative="t" path="m@4@5l@4@11@9@11@9@5xe" filled="f" stroked="f">
+      <v:shapetype w14:anchorId="31A04D49" id="_x0000_t75" coordsize="21600,21600" o:spt="75" o:preferrelative="t" path="m@4@5l@4@11@9@11@9@5xe" filled="f" stroked="f">
         <v:stroke joinstyle="miter"/>
         <v:formulas>
           <v:f eqn="if lineDrawn pixelLineWidth 0"/>
@@ -2869,7 +2737,7 @@
         <v:path o:extrusionok="f" gradientshapeok="t" o:connecttype="rect"/>
         <o:lock v:ext="edit" aspectratio="t"/>
       </v:shapetype>
-      <v:shape id="_x0000_i1369" type="#_x0000_t75" style="width:11.25pt;height:11.25pt" o:bullet="t">
+      <v:shape id="_x0000_i1026" type="#_x0000_t75" style="width:11.25pt;height:11.25pt" o:bullet="t">
         <v:imagedata r:id="rId1" o:title="msoDAA4"/>
       </v:shape>
     </w:pict>
@@ -5433,15 +5301,15 @@
     <w:lsdException w:name="Unresolved Mention" w:semiHidden="1" w:unhideWhenUsed="1"/>
     <w:lsdException w:name="Smart Link" w:semiHidden="1" w:unhideWhenUsed="1"/>
   </w:latentStyles>
-  <w:style w:type="paragraph" w:default="1" w:styleId="a">
+  <w:style w:type="paragraph" w:default="1" w:styleId="Normal">
     <w:name w:val="Normal"/>
     <w:qFormat/>
   </w:style>
-  <w:style w:type="paragraph" w:styleId="1">
+  <w:style w:type="paragraph" w:styleId="Heading1">
     <w:name w:val="heading 1"/>
-    <w:basedOn w:val="a"/>
-    <w:next w:val="a"/>
-    <w:link w:val="10"/>
+    <w:basedOn w:val="Normal"/>
+    <w:next w:val="Normal"/>
+    <w:link w:val="Heading1Char"/>
     <w:uiPriority w:val="9"/>
     <w:qFormat/>
     <w:rsid w:val="007F47CC"/>
@@ -5458,11 +5326,11 @@
       <w:szCs w:val="32"/>
     </w:rPr>
   </w:style>
-  <w:style w:type="paragraph" w:styleId="2">
+  <w:style w:type="paragraph" w:styleId="Heading2">
     <w:name w:val="heading 2"/>
-    <w:basedOn w:val="a"/>
-    <w:next w:val="a"/>
-    <w:link w:val="20"/>
+    <w:basedOn w:val="Normal"/>
+    <w:next w:val="Normal"/>
+    <w:link w:val="Heading2Char"/>
     <w:uiPriority w:val="9"/>
     <w:unhideWhenUsed/>
     <w:qFormat/>
@@ -5480,13 +5348,13 @@
       <w:szCs w:val="26"/>
     </w:rPr>
   </w:style>
-  <w:style w:type="character" w:default="1" w:styleId="a0">
+  <w:style w:type="character" w:default="1" w:styleId="DefaultParagraphFont">
     <w:name w:val="Default Paragraph Font"/>
     <w:uiPriority w:val="1"/>
     <w:semiHidden/>
     <w:unhideWhenUsed/>
   </w:style>
-  <w:style w:type="table" w:default="1" w:styleId="a1">
+  <w:style w:type="table" w:default="1" w:styleId="TableNormal">
     <w:name w:val="Normal Table"/>
     <w:uiPriority w:val="99"/>
     <w:semiHidden/>
@@ -5501,16 +5369,16 @@
       </w:tblCellMar>
     </w:tblPr>
   </w:style>
-  <w:style w:type="numbering" w:default="1" w:styleId="a2">
+  <w:style w:type="numbering" w:default="1" w:styleId="NoList">
     <w:name w:val="No List"/>
     <w:uiPriority w:val="99"/>
     <w:semiHidden/>
     <w:unhideWhenUsed/>
   </w:style>
-  <w:style w:type="paragraph" w:styleId="a3">
+  <w:style w:type="paragraph" w:styleId="Header">
     <w:name w:val="header"/>
-    <w:basedOn w:val="a"/>
-    <w:link w:val="a4"/>
+    <w:basedOn w:val="Normal"/>
+    <w:link w:val="HeaderChar"/>
     <w:uiPriority w:val="99"/>
     <w:unhideWhenUsed/>
     <w:rsid w:val="00251FBB"/>
@@ -5522,17 +5390,17 @@
       <w:spacing w:after="0" w:line="240" w:lineRule="auto"/>
     </w:pPr>
   </w:style>
-  <w:style w:type="character" w:customStyle="1" w:styleId="a4">
-    <w:name w:val="Горен колонтитул Знак"/>
-    <w:basedOn w:val="a0"/>
-    <w:link w:val="a3"/>
+  <w:style w:type="character" w:customStyle="1" w:styleId="HeaderChar">
+    <w:name w:val="Header Char"/>
+    <w:basedOn w:val="DefaultParagraphFont"/>
+    <w:link w:val="Header"/>
     <w:uiPriority w:val="99"/>
     <w:rsid w:val="00251FBB"/>
   </w:style>
-  <w:style w:type="paragraph" w:styleId="a5">
+  <w:style w:type="paragraph" w:styleId="Footer">
     <w:name w:val="footer"/>
-    <w:basedOn w:val="a"/>
-    <w:link w:val="a6"/>
+    <w:basedOn w:val="Normal"/>
+    <w:link w:val="FooterChar"/>
     <w:uiPriority w:val="99"/>
     <w:unhideWhenUsed/>
     <w:rsid w:val="00251FBB"/>
@@ -5544,16 +5412,16 @@
       <w:spacing w:after="0" w:line="240" w:lineRule="auto"/>
     </w:pPr>
   </w:style>
-  <w:style w:type="character" w:customStyle="1" w:styleId="a6">
-    <w:name w:val="Долен колонтитул Знак"/>
-    <w:basedOn w:val="a0"/>
-    <w:link w:val="a5"/>
+  <w:style w:type="character" w:customStyle="1" w:styleId="FooterChar">
+    <w:name w:val="Footer Char"/>
+    <w:basedOn w:val="DefaultParagraphFont"/>
+    <w:link w:val="Footer"/>
     <w:uiPriority w:val="99"/>
     <w:rsid w:val="00251FBB"/>
   </w:style>
-  <w:style w:type="paragraph" w:styleId="a7">
+  <w:style w:type="paragraph" w:styleId="ListParagraph">
     <w:name w:val="List Paragraph"/>
-    <w:basedOn w:val="a"/>
+    <w:basedOn w:val="Normal"/>
     <w:uiPriority w:val="34"/>
     <w:qFormat/>
     <w:rsid w:val="00BB303C"/>
@@ -5562,9 +5430,9 @@
       <w:contextualSpacing/>
     </w:pPr>
   </w:style>
-  <w:style w:type="character" w:styleId="a8">
+  <w:style w:type="character" w:styleId="Hyperlink">
     <w:name w:val="Hyperlink"/>
-    <w:basedOn w:val="a0"/>
+    <w:basedOn w:val="DefaultParagraphFont"/>
     <w:uiPriority w:val="99"/>
     <w:unhideWhenUsed/>
     <w:rsid w:val="00174EC3"/>
@@ -5573,9 +5441,9 @@
       <w:u w:val="single"/>
     </w:rPr>
   </w:style>
-  <w:style w:type="character" w:styleId="a9">
+  <w:style w:type="character" w:styleId="UnresolvedMention">
     <w:name w:val="Unresolved Mention"/>
-    <w:basedOn w:val="a0"/>
+    <w:basedOn w:val="DefaultParagraphFont"/>
     <w:uiPriority w:val="99"/>
     <w:semiHidden/>
     <w:unhideWhenUsed/>
@@ -5585,9 +5453,9 @@
       <w:shd w:val="clear" w:color="auto" w:fill="E1DFDD"/>
     </w:rPr>
   </w:style>
-  <w:style w:type="paragraph" w:styleId="aa">
+  <w:style w:type="paragraph" w:styleId="NormalWeb">
     <w:name w:val="Normal (Web)"/>
-    <w:basedOn w:val="a"/>
+    <w:basedOn w:val="Normal"/>
     <w:uiPriority w:val="99"/>
     <w:semiHidden/>
     <w:unhideWhenUsed/>
@@ -5602,10 +5470,10 @@
       <w:lang w:val="en-US"/>
     </w:rPr>
   </w:style>
-  <w:style w:type="character" w:customStyle="1" w:styleId="10">
-    <w:name w:val="Заглавие 1 Знак"/>
-    <w:basedOn w:val="a0"/>
-    <w:link w:val="1"/>
+  <w:style w:type="character" w:customStyle="1" w:styleId="Heading1Char">
+    <w:name w:val="Heading 1 Char"/>
+    <w:basedOn w:val="DefaultParagraphFont"/>
+    <w:link w:val="Heading1"/>
     <w:uiPriority w:val="9"/>
     <w:rsid w:val="007F47CC"/>
     <w:rPr>
@@ -5615,10 +5483,10 @@
       <w:szCs w:val="32"/>
     </w:rPr>
   </w:style>
-  <w:style w:type="paragraph" w:styleId="ab">
+  <w:style w:type="paragraph" w:styleId="TOCHeading">
     <w:name w:val="TOC Heading"/>
-    <w:basedOn w:val="1"/>
-    <w:next w:val="a"/>
+    <w:basedOn w:val="Heading1"/>
+    <w:next w:val="Normal"/>
     <w:uiPriority w:val="39"/>
     <w:unhideWhenUsed/>
     <w:qFormat/>
@@ -5630,10 +5498,10 @@
       <w:lang w:val="en-US"/>
     </w:rPr>
   </w:style>
-  <w:style w:type="paragraph" w:styleId="21">
+  <w:style w:type="paragraph" w:styleId="TOC2">
     <w:name w:val="toc 2"/>
-    <w:basedOn w:val="a"/>
-    <w:next w:val="a"/>
+    <w:basedOn w:val="Normal"/>
+    <w:next w:val="Normal"/>
     <w:autoRedefine/>
     <w:uiPriority w:val="39"/>
     <w:unhideWhenUsed/>
@@ -5647,10 +5515,10 @@
       <w:lang w:val="en-US"/>
     </w:rPr>
   </w:style>
-  <w:style w:type="paragraph" w:styleId="11">
+  <w:style w:type="paragraph" w:styleId="TOC1">
     <w:name w:val="toc 1"/>
-    <w:basedOn w:val="a"/>
-    <w:next w:val="a"/>
+    <w:basedOn w:val="Normal"/>
+    <w:next w:val="Normal"/>
     <w:autoRedefine/>
     <w:uiPriority w:val="39"/>
     <w:unhideWhenUsed/>
@@ -5663,10 +5531,10 @@
       <w:lang w:val="en-US"/>
     </w:rPr>
   </w:style>
-  <w:style w:type="paragraph" w:styleId="3">
+  <w:style w:type="paragraph" w:styleId="TOC3">
     <w:name w:val="toc 3"/>
-    <w:basedOn w:val="a"/>
-    <w:next w:val="a"/>
+    <w:basedOn w:val="Normal"/>
+    <w:next w:val="Normal"/>
     <w:autoRedefine/>
     <w:uiPriority w:val="39"/>
     <w:unhideWhenUsed/>
@@ -5680,10 +5548,10 @@
       <w:lang w:val="en-US"/>
     </w:rPr>
   </w:style>
-  <w:style w:type="paragraph" w:styleId="ac">
+  <w:style w:type="paragraph" w:styleId="FootnoteText">
     <w:name w:val="footnote text"/>
-    <w:basedOn w:val="a"/>
-    <w:link w:val="ad"/>
+    <w:basedOn w:val="Normal"/>
+    <w:link w:val="FootnoteTextChar"/>
     <w:uiPriority w:val="99"/>
     <w:semiHidden/>
     <w:unhideWhenUsed/>
@@ -5696,10 +5564,10 @@
       <w:szCs w:val="20"/>
     </w:rPr>
   </w:style>
-  <w:style w:type="character" w:customStyle="1" w:styleId="ad">
-    <w:name w:val="Текст под линия Знак"/>
-    <w:basedOn w:val="a0"/>
-    <w:link w:val="ac"/>
+  <w:style w:type="character" w:customStyle="1" w:styleId="FootnoteTextChar">
+    <w:name w:val="Footnote Text Char"/>
+    <w:basedOn w:val="DefaultParagraphFont"/>
+    <w:link w:val="FootnoteText"/>
     <w:uiPriority w:val="99"/>
     <w:semiHidden/>
     <w:rsid w:val="007F47CC"/>
@@ -5708,9 +5576,9 @@
       <w:szCs w:val="20"/>
     </w:rPr>
   </w:style>
-  <w:style w:type="character" w:styleId="ae">
+  <w:style w:type="character" w:styleId="FootnoteReference">
     <w:name w:val="footnote reference"/>
-    <w:basedOn w:val="a0"/>
+    <w:basedOn w:val="DefaultParagraphFont"/>
     <w:uiPriority w:val="99"/>
     <w:semiHidden/>
     <w:unhideWhenUsed/>
@@ -5719,9 +5587,9 @@
       <w:vertAlign w:val="superscript"/>
     </w:rPr>
   </w:style>
-  <w:style w:type="character" w:styleId="af">
+  <w:style w:type="character" w:styleId="IntenseEmphasis">
     <w:name w:val="Intense Emphasis"/>
-    <w:basedOn w:val="a0"/>
+    <w:basedOn w:val="DefaultParagraphFont"/>
     <w:uiPriority w:val="21"/>
     <w:qFormat/>
     <w:rsid w:val="00043D72"/>
@@ -5731,10 +5599,10 @@
       <w:color w:val="4472C4" w:themeColor="accent1"/>
     </w:rPr>
   </w:style>
-  <w:style w:type="character" w:customStyle="1" w:styleId="20">
-    <w:name w:val="Заглавие 2 Знак"/>
-    <w:basedOn w:val="a0"/>
-    <w:link w:val="2"/>
+  <w:style w:type="character" w:customStyle="1" w:styleId="Heading2Char">
+    <w:name w:val="Heading 2 Char"/>
+    <w:basedOn w:val="DefaultParagraphFont"/>
+    <w:link w:val="Heading2"/>
     <w:uiPriority w:val="9"/>
     <w:rsid w:val="00DE4DF3"/>
     <w:rPr>
@@ -5744,11 +5612,11 @@
       <w:szCs w:val="26"/>
     </w:rPr>
   </w:style>
-  <w:style w:type="paragraph" w:styleId="af0">
+  <w:style w:type="paragraph" w:styleId="IntenseQuote">
     <w:name w:val="Intense Quote"/>
-    <w:basedOn w:val="a"/>
-    <w:next w:val="a"/>
-    <w:link w:val="af1"/>
+    <w:basedOn w:val="Normal"/>
+    <w:next w:val="Normal"/>
+    <w:link w:val="IntenseQuoteChar"/>
     <w:uiPriority w:val="30"/>
     <w:qFormat/>
     <w:rsid w:val="00EA2EF2"/>
@@ -5767,10 +5635,10 @@
       <w:color w:val="4472C4" w:themeColor="accent1"/>
     </w:rPr>
   </w:style>
-  <w:style w:type="character" w:customStyle="1" w:styleId="af1">
-    <w:name w:val="Интензивно цитиране Знак"/>
-    <w:basedOn w:val="a0"/>
-    <w:link w:val="af0"/>
+  <w:style w:type="character" w:customStyle="1" w:styleId="IntenseQuoteChar">
+    <w:name w:val="Intense Quote Char"/>
+    <w:basedOn w:val="DefaultParagraphFont"/>
+    <w:link w:val="IntenseQuote"/>
     <w:uiPriority w:val="30"/>
     <w:rsid w:val="00EA2EF2"/>
     <w:rPr>

</xml_diff>

<commit_message>
Fix punctuation errors in documentation and presentation
</commit_message>
<xml_diff>
--- a/presentation and documentation/documentation.docx
+++ b/presentation and documentation/documentation.docx
@@ -1191,6 +1191,7 @@
     </w:p>
     <w:p>
       <w:pPr>
+        <w:ind w:firstLine="360"/>
         <w:rPr>
           <w:sz w:val="32"/>
           <w:szCs w:val="32"/>
@@ -1673,7 +1674,34 @@
           <w:szCs w:val="36"/>
           <w:lang w:val="bg-BG"/>
         </w:rPr>
-        <w:t xml:space="preserve">Първото нещо, което излиза когато стартираме сайта е движещото се лого на нашия отбор. Когато логото се махне излиза началната ни страница. </w:t>
+        <w:t>Н</w:t>
+      </w:r>
+      <w:r>
+        <w:rPr>
+          <w:rFonts w:ascii="Segoe UI" w:hAnsi="Segoe UI" w:cs="Segoe UI"/>
+          <w:sz w:val="36"/>
+          <w:szCs w:val="36"/>
+          <w:lang w:val="bg-BG"/>
+        </w:rPr>
+        <w:t>ачалната ни страница</w:t>
+      </w:r>
+      <w:r>
+        <w:rPr>
+          <w:rFonts w:ascii="Segoe UI" w:hAnsi="Segoe UI" w:cs="Segoe UI"/>
+          <w:sz w:val="36"/>
+          <w:szCs w:val="36"/>
+          <w:lang w:val="bg-BG"/>
+        </w:rPr>
+        <w:t xml:space="preserve"> съдържа </w:t>
+      </w:r>
+      <w:r>
+        <w:rPr>
+          <w:rFonts w:ascii="Segoe UI" w:hAnsi="Segoe UI" w:cs="Segoe UI"/>
+          <w:sz w:val="36"/>
+          <w:szCs w:val="36"/>
+          <w:lang w:val="bg-BG"/>
+        </w:rPr>
+        <w:t>линк към сайт за нашия отбор, линк към менюто със съдържание на сайта, две форми, чиито отговори ще получаваме на имейла ни и линк към страница с нашите контакти.</w:t>
       </w:r>
     </w:p>
     <w:p>
@@ -1693,7 +1721,7 @@
           <w:szCs w:val="36"/>
           <w:lang w:val="bg-BG"/>
         </w:rPr>
-        <w:t>Там има линк към сайт за нашия отбор, линк към менюто със съдържание на сайта, две форми, чиито отговори ще получаваме на имейла ни и линк към страница с нашите контакти.</w:t>
+        <w:t xml:space="preserve">Когато отидем на страницата меню виждаме различните страници разделени на колони. </w:t>
       </w:r>
     </w:p>
     <w:p>
@@ -1713,7 +1741,7 @@
           <w:szCs w:val="36"/>
           <w:lang w:val="bg-BG"/>
         </w:rPr>
-        <w:t xml:space="preserve">Когато отидем на страницата меню виждаме различните страници разделени на колони. </w:t>
+        <w:t>Първата колона се казва „Пожарни центрове“ и тя съдържа сайтове с обяснения за работещите екипи,</w:t>
       </w:r>
     </w:p>
     <w:p>
@@ -1733,7 +1761,7 @@
           <w:szCs w:val="36"/>
           <w:lang w:val="bg-BG"/>
         </w:rPr>
-        <w:t>Първата колона се казва „Пожарни центрове“ и тя съдържа сайтове с обяснения за работещите екипи,</w:t>
+        <w:t xml:space="preserve">пожарните автомобили и пожарогасителите, който има нашата пожарна. </w:t>
       </w:r>
     </w:p>
     <w:p>
@@ -1753,7 +1781,25 @@
           <w:szCs w:val="36"/>
           <w:lang w:val="bg-BG"/>
         </w:rPr>
-        <w:t xml:space="preserve">пожарните автомобили и пожарогасителите, който има нашата пожарна. </w:t>
+        <w:t xml:space="preserve">Следващата колона съдържа две страници. Първата страница, която се казва „Събитие“ има имейл и телефони за връзка, и форма на която може да подадем сигнал с точен ден и час на произшествието, </w:t>
+      </w:r>
+      <w:r>
+        <w:rPr>
+          <w:rFonts w:ascii="Segoe UI" w:hAnsi="Segoe UI" w:cs="Segoe UI"/>
+          <w:sz w:val="36"/>
+          <w:szCs w:val="36"/>
+          <w:lang w:val="de-DE"/>
+        </w:rPr>
+        <w:t>GPS</w:t>
+      </w:r>
+      <w:r>
+        <w:rPr>
+          <w:rFonts w:ascii="Segoe UI" w:hAnsi="Segoe UI" w:cs="Segoe UI"/>
+          <w:sz w:val="36"/>
+          <w:szCs w:val="36"/>
+          <w:lang w:val="bg-BG"/>
+        </w:rPr>
+        <w:t xml:space="preserve"> координати и адрес. </w:t>
       </w:r>
     </w:p>
     <w:p>
@@ -1773,25 +1819,7 @@
           <w:szCs w:val="36"/>
           <w:lang w:val="bg-BG"/>
         </w:rPr>
-        <w:t xml:space="preserve">Следващата колона съдържа две страници. Първата страница, която се казва „Събитие“ има имейл и телефони за връзка, и форма на която може да подадем сигнал с точен ден и час на произшествието, </w:t>
-      </w:r>
-      <w:r>
-        <w:rPr>
-          <w:rFonts w:ascii="Segoe UI" w:hAnsi="Segoe UI" w:cs="Segoe UI"/>
-          <w:sz w:val="36"/>
-          <w:szCs w:val="36"/>
-          <w:lang w:val="de-DE"/>
-        </w:rPr>
-        <w:t>GPS</w:t>
-      </w:r>
-      <w:r>
-        <w:rPr>
-          <w:rFonts w:ascii="Segoe UI" w:hAnsi="Segoe UI" w:cs="Segoe UI"/>
-          <w:sz w:val="36"/>
-          <w:szCs w:val="36"/>
-          <w:lang w:val="bg-BG"/>
-        </w:rPr>
-        <w:t xml:space="preserve"> координати и адрес. </w:t>
+        <w:t xml:space="preserve">Във втората страница „Местоположение“ ще откриете карта с точния адрес на пожарната. </w:t>
       </w:r>
     </w:p>
     <w:p>
@@ -1811,8 +1839,7 @@
           <w:szCs w:val="36"/>
           <w:lang w:val="bg-BG"/>
         </w:rPr>
-        <w:lastRenderedPageBreak/>
-        <w:t xml:space="preserve">Във втората страница „Местоположение“ ще откриете карта с точния адрес на пожарната. </w:t>
+        <w:t xml:space="preserve">В третата колона отново имаме две страници: една за „Контакти“ и една за „Пожароопасност“. </w:t>
       </w:r>
     </w:p>
     <w:p>
@@ -1832,7 +1859,8 @@
           <w:szCs w:val="36"/>
           <w:lang w:val="bg-BG"/>
         </w:rPr>
-        <w:t xml:space="preserve">В третата колона отново имаме две страници: една за „Контакти“ и една за „Пожароопасност“. </w:t>
+        <w:lastRenderedPageBreak/>
+        <w:t xml:space="preserve">В първата има информация, чрез която да се свържете с нас. </w:t>
       </w:r>
     </w:p>
     <w:p>
@@ -1852,7 +1880,7 @@
           <w:szCs w:val="36"/>
           <w:lang w:val="bg-BG"/>
         </w:rPr>
-        <w:t xml:space="preserve">В първата има информация, чрез която да се свържете с нас. </w:t>
+        <w:t xml:space="preserve">Втората страница – „Пожароопасност“ съдържа информация показана чрез три статистики. </w:t>
       </w:r>
     </w:p>
     <w:p>
@@ -1872,7 +1900,7 @@
           <w:szCs w:val="36"/>
           <w:lang w:val="bg-BG"/>
         </w:rPr>
-        <w:t xml:space="preserve">Втората страница – „Пожароопасност“ съдържа информация показана чрез три статистики. </w:t>
+        <w:t xml:space="preserve">Първата статистика има информация за пожароопасността през различните сезони, втората статистика съдържа информация за градовете с </w:t>
       </w:r>
     </w:p>
     <w:p>
@@ -1892,7 +1920,7 @@
           <w:szCs w:val="36"/>
           <w:lang w:val="bg-BG"/>
         </w:rPr>
-        <w:t xml:space="preserve">Първата статистика има информация за пожароопасността през различните сезони, втората статистика съдържа информация за градовете с </w:t>
+        <w:t xml:space="preserve">най-голям риск за пожар, а третата разделя Бургас на региони и дава информация за тяхната пожароопасност. </w:t>
       </w:r>
     </w:p>
     <w:p>
@@ -1912,7 +1940,7 @@
           <w:szCs w:val="36"/>
           <w:lang w:val="bg-BG"/>
         </w:rPr>
-        <w:t xml:space="preserve">най-голям риск за пожар, а третата разделя Бургас на региони и дава информация за тяхната пожароопасност. </w:t>
+        <w:t xml:space="preserve">Най - долу имаме легенда, на която е обозначено какво означава всеки един цвят от статистиките. </w:t>
       </w:r>
     </w:p>
     <w:p>
@@ -1932,7 +1960,7 @@
           <w:szCs w:val="36"/>
           <w:lang w:val="bg-BG"/>
         </w:rPr>
-        <w:t xml:space="preserve">Най - долу имаме легенда, на която е обозначено какво означава всеки един цвят от статистиките. </w:t>
+        <w:t>Четвъртата ни колона съдържа четири под сайта, даващи информация как да се справим с различни</w:t>
       </w:r>
     </w:p>
     <w:p>
@@ -1952,7 +1980,7 @@
           <w:szCs w:val="36"/>
           <w:lang w:val="bg-BG"/>
         </w:rPr>
-        <w:t>Четвъртата ни колона съдържа четири под сайта, даващи информация как да се справим с различни</w:t>
+        <w:t xml:space="preserve">бедствия, като например първият под сайт е свързан със земетресенията, вторият с пожари, третият с наводнения и четвъртият – катастрофи. </w:t>
       </w:r>
     </w:p>
     <w:p>
@@ -1972,7 +2000,7 @@
           <w:szCs w:val="36"/>
           <w:lang w:val="bg-BG"/>
         </w:rPr>
-        <w:t xml:space="preserve">бедствия, като например първият под сайт е свързан със земетресенията, вторият с пожари, третият с наводнения и четвъртият – катастрофи. </w:t>
+        <w:t xml:space="preserve">Последната страница, която направихме се намира в горния ляв ъгъл на всяка една от страниците ни. </w:t>
       </w:r>
     </w:p>
     <w:p>
@@ -1980,8 +2008,8 @@
         <w:pStyle w:val="NormalWeb"/>
         <w:rPr>
           <w:rFonts w:ascii="Segoe UI" w:hAnsi="Segoe UI" w:cs="Segoe UI"/>
-          <w:sz w:val="21"/>
-          <w:szCs w:val="21"/>
+          <w:sz w:val="36"/>
+          <w:szCs w:val="36"/>
           <w:lang w:val="bg-BG"/>
         </w:rPr>
       </w:pPr>
@@ -1992,172 +2020,8 @@
           <w:szCs w:val="36"/>
           <w:lang w:val="bg-BG"/>
         </w:rPr>
-        <w:t xml:space="preserve">Последната страница, която направихме се намира в горния ляв ъгъл на всяка една от страниците ни. </w:t>
-      </w:r>
-    </w:p>
-    <w:p>
-      <w:pPr>
-        <w:pStyle w:val="NormalWeb"/>
-        <w:rPr>
-          <w:rFonts w:ascii="Segoe UI" w:hAnsi="Segoe UI" w:cs="Segoe UI"/>
-          <w:sz w:val="36"/>
-          <w:szCs w:val="36"/>
-          <w:lang w:val="bg-BG"/>
-        </w:rPr>
-      </w:pPr>
-      <w:r>
-        <w:rPr>
-          <w:rFonts w:ascii="Segoe UI" w:hAnsi="Segoe UI" w:cs="Segoe UI"/>
-          <w:sz w:val="36"/>
-          <w:szCs w:val="36"/>
-          <w:lang w:val="bg-BG"/>
-        </w:rPr>
-        <w:lastRenderedPageBreak/>
         <w:t>Тя е свързана с информация за участниците в отбора ни и е линкната чрез статичното ни лого.</w:t>
       </w:r>
-    </w:p>
-    <w:p>
-      <w:pPr>
-        <w:pStyle w:val="NormalWeb"/>
-        <w:rPr>
-          <w:rFonts w:ascii="Segoe UI" w:hAnsi="Segoe UI" w:cs="Segoe UI"/>
-          <w:sz w:val="36"/>
-          <w:szCs w:val="36"/>
-          <w:lang w:val="bg-BG"/>
-        </w:rPr>
-      </w:pPr>
-    </w:p>
-    <w:p>
-      <w:pPr>
-        <w:pStyle w:val="NormalWeb"/>
-        <w:rPr>
-          <w:rFonts w:ascii="Segoe UI" w:hAnsi="Segoe UI" w:cs="Segoe UI"/>
-          <w:sz w:val="36"/>
-          <w:szCs w:val="36"/>
-          <w:lang w:val="bg-BG"/>
-        </w:rPr>
-      </w:pPr>
-    </w:p>
-    <w:p>
-      <w:pPr>
-        <w:pStyle w:val="NormalWeb"/>
-        <w:rPr>
-          <w:rFonts w:ascii="Segoe UI" w:hAnsi="Segoe UI" w:cs="Segoe UI"/>
-          <w:sz w:val="36"/>
-          <w:szCs w:val="36"/>
-          <w:lang w:val="bg-BG"/>
-        </w:rPr>
-      </w:pPr>
-    </w:p>
-    <w:p>
-      <w:pPr>
-        <w:pStyle w:val="NormalWeb"/>
-        <w:rPr>
-          <w:rFonts w:ascii="Segoe UI" w:hAnsi="Segoe UI" w:cs="Segoe UI"/>
-          <w:sz w:val="36"/>
-          <w:szCs w:val="36"/>
-          <w:lang w:val="bg-BG"/>
-        </w:rPr>
-      </w:pPr>
-    </w:p>
-    <w:p>
-      <w:pPr>
-        <w:pStyle w:val="NormalWeb"/>
-        <w:rPr>
-          <w:rFonts w:ascii="Segoe UI" w:hAnsi="Segoe UI" w:cs="Segoe UI"/>
-          <w:sz w:val="36"/>
-          <w:szCs w:val="36"/>
-          <w:lang w:val="bg-BG"/>
-        </w:rPr>
-      </w:pPr>
-    </w:p>
-    <w:p>
-      <w:pPr>
-        <w:pStyle w:val="NormalWeb"/>
-        <w:rPr>
-          <w:rFonts w:ascii="Segoe UI" w:hAnsi="Segoe UI" w:cs="Segoe UI"/>
-          <w:sz w:val="36"/>
-          <w:szCs w:val="36"/>
-          <w:lang w:val="bg-BG"/>
-        </w:rPr>
-      </w:pPr>
-    </w:p>
-    <w:p>
-      <w:pPr>
-        <w:pStyle w:val="NormalWeb"/>
-        <w:rPr>
-          <w:rFonts w:ascii="Segoe UI" w:hAnsi="Segoe UI" w:cs="Segoe UI"/>
-          <w:sz w:val="36"/>
-          <w:szCs w:val="36"/>
-          <w:lang w:val="bg-BG"/>
-        </w:rPr>
-      </w:pPr>
-    </w:p>
-    <w:p>
-      <w:pPr>
-        <w:pStyle w:val="NormalWeb"/>
-        <w:rPr>
-          <w:rFonts w:ascii="Segoe UI" w:hAnsi="Segoe UI" w:cs="Segoe UI"/>
-          <w:sz w:val="36"/>
-          <w:szCs w:val="36"/>
-          <w:lang w:val="bg-BG"/>
-        </w:rPr>
-      </w:pPr>
-    </w:p>
-    <w:p>
-      <w:pPr>
-        <w:pStyle w:val="NormalWeb"/>
-        <w:rPr>
-          <w:rFonts w:ascii="Segoe UI" w:hAnsi="Segoe UI" w:cs="Segoe UI"/>
-          <w:sz w:val="36"/>
-          <w:szCs w:val="36"/>
-          <w:lang w:val="bg-BG"/>
-        </w:rPr>
-      </w:pPr>
-    </w:p>
-    <w:p>
-      <w:pPr>
-        <w:pStyle w:val="NormalWeb"/>
-        <w:rPr>
-          <w:rFonts w:ascii="Segoe UI" w:hAnsi="Segoe UI" w:cs="Segoe UI"/>
-          <w:sz w:val="36"/>
-          <w:szCs w:val="36"/>
-          <w:lang w:val="bg-BG"/>
-        </w:rPr>
-      </w:pPr>
-    </w:p>
-    <w:p>
-      <w:pPr>
-        <w:pStyle w:val="NormalWeb"/>
-        <w:rPr>
-          <w:rFonts w:ascii="Segoe UI" w:hAnsi="Segoe UI" w:cs="Segoe UI"/>
-          <w:sz w:val="36"/>
-          <w:szCs w:val="36"/>
-          <w:lang w:val="bg-BG"/>
-        </w:rPr>
-      </w:pPr>
-    </w:p>
-    <w:p>
-      <w:pPr>
-        <w:pStyle w:val="NormalWeb"/>
-        <w:rPr>
-          <w:rFonts w:ascii="Segoe UI" w:hAnsi="Segoe UI" w:cs="Segoe UI"/>
-          <w:sz w:val="36"/>
-          <w:szCs w:val="36"/>
-          <w:lang w:val="bg-BG"/>
-        </w:rPr>
-      </w:pPr>
-    </w:p>
-    <w:p>
-      <w:pPr>
-        <w:pStyle w:val="NormalWeb"/>
-        <w:rPr>
-          <w:rFonts w:ascii="Segoe UI" w:hAnsi="Segoe UI" w:cs="Segoe UI"/>
-          <w:sz w:val="36"/>
-          <w:szCs w:val="36"/>
-          <w:lang w:val="bg-BG"/>
-        </w:rPr>
-      </w:pPr>
     </w:p>
     <w:p>
       <w:pPr>
@@ -2211,7 +2075,6 @@
           <w:sz w:val="44"/>
           <w:szCs w:val="44"/>
         </w:rPr>
-        <w:lastRenderedPageBreak/>
         <w:t>Бъдещи идеи</w:t>
       </w:r>
       <w:bookmarkEnd w:id="4"/>
@@ -2718,7 +2581,7 @@
 <w:numbering xmlns:wpc="http://schemas.microsoft.com/office/word/2010/wordprocessingCanvas" xmlns:cx="http://schemas.microsoft.com/office/drawing/2014/chartex" xmlns:cx1="http://schemas.microsoft.com/office/drawing/2015/9/8/chartex" xmlns:cx2="http://schemas.microsoft.com/office/drawing/2015/10/21/chartex" xmlns:cx3="http://schemas.microsoft.com/office/drawing/2016/5/9/chartex" xmlns:cx4="http://schemas.microsoft.com/office/drawing/2016/5/10/chartex" xmlns:cx5="http://schemas.microsoft.com/office/drawing/2016/5/11/chartex" xmlns:cx6="http://schemas.microsoft.com/office/drawing/2016/5/12/chartex" xmlns:cx7="http://schemas.microsoft.com/office/drawing/2016/5/13/chartex" xmlns:cx8="http://schemas.microsoft.com/office/drawing/2016/5/14/chartex" xmlns:mc="http://schemas.openxmlformats.org/markup-compatibility/2006" xmlns:aink="http://schemas.microsoft.com/office/drawing/2016/ink" xmlns:am3d="http://schemas.microsoft.com/office/drawing/2017/model3d" xmlns:o="urn:schemas-microsoft-com:office:office" xmlns:r="http://schemas.openxmlformats.org/officeDocument/2006/relationships" xmlns:m="http://schemas.openxmlformats.org/officeDocument/2006/math" xmlns:v="urn:schemas-microsoft-com:vml" xmlns:wp14="http://schemas.microsoft.com/office/word/2010/wordprocessingDrawing" xmlns:wp="http://schemas.openxmlformats.org/drawingml/2006/wordprocessingDrawing" xmlns:w10="urn:schemas-microsoft-com:office:word" xmlns:w="http://schemas.openxmlformats.org/wordprocessingml/2006/main" xmlns:w14="http://schemas.microsoft.com/office/word/2010/wordml" xmlns:w15="http://schemas.microsoft.com/office/word/2012/wordml" xmlns:w16cex="http://schemas.microsoft.com/office/word/2018/wordml/cex" xmlns:w16cid="http://schemas.microsoft.com/office/word/2016/wordml/cid" xmlns:w16="http://schemas.microsoft.com/office/word/2018/wordml" xmlns:w16sdtdh="http://schemas.microsoft.com/office/word/2020/wordml/sdtdatahash" xmlns:w16se="http://schemas.microsoft.com/office/word/2015/wordml/symex" xmlns:wpg="http://schemas.microsoft.com/office/word/2010/wordprocessingGroup" xmlns:wpi="http://schemas.microsoft.com/office/word/2010/wordprocessingInk" xmlns:wne="http://schemas.microsoft.com/office/word/2006/wordml" xmlns:wps="http://schemas.microsoft.com/office/word/2010/wordprocessingShape" mc:Ignorable="w14 w15 w16se w16cid w16 w16cex w16sdtdh wp14">
   <w:numPicBullet w:numPicBulletId="0">
     <w:pict>
-      <v:shapetype w14:anchorId="31A04D49" id="_x0000_t75" coordsize="21600,21600" o:spt="75" o:preferrelative="t" path="m@4@5l@4@11@9@11@9@5xe" filled="f" stroked="f">
+      <v:shapetype id="_x0000_t75" coordsize="21600,21600" o:spt="75" o:preferrelative="t" path="m@4@5l@4@11@9@11@9@5xe" filled="f" stroked="f">
         <v:stroke joinstyle="miter"/>
         <v:formulas>
           <v:f eqn="if lineDrawn pixelLineWidth 0"/>
@@ -2737,7 +2600,7 @@
         <v:path o:extrusionok="f" gradientshapeok="t" o:connecttype="rect"/>
         <o:lock v:ext="edit" aspectratio="t"/>
       </v:shapetype>
-      <v:shape id="_x0000_i1026" type="#_x0000_t75" style="width:11.25pt;height:11.25pt" o:bullet="t">
+      <v:shape id="_x0000_i1063" type="#_x0000_t75" style="width:11.25pt;height:11.25pt" o:bullet="t">
         <v:imagedata r:id="rId1" o:title="msoDAA4"/>
       </v:shape>
     </w:pict>
@@ -5457,7 +5320,6 @@
     <w:name w:val="Normal (Web)"/>
     <w:basedOn w:val="Normal"/>
     <w:uiPriority w:val="99"/>
-    <w:semiHidden/>
     <w:unhideWhenUsed/>
     <w:rsid w:val="006076E3"/>
     <w:pPr>

</xml_diff>